<commit_message>
made new changes regarding validations in profile creation and login activity
</commit_message>
<xml_diff>
--- a/Morning_Team05_ProjectMilestone02.docx
+++ b/Morning_Team05_ProjectMilestone02.docx
@@ -1682,6 +1682,7 @@
           <w:szCs w:val="28"/>
         </w:rPr>
       </w:pPr>
+      <w:bookmarkStart w:id="0" w:name="_GoBack"/>
       <w:r>
         <w:rPr>
           <w:rFonts w:ascii="Times New Roman" w:hAnsi="Times New Roman" w:cs="Times New Roman"/>
@@ -1732,6 +1733,7 @@
           </wp:inline>
         </w:drawing>
       </w:r>
+      <w:bookmarkEnd w:id="0"/>
       <w:r>
         <w:rPr>
           <w:rFonts w:ascii="Times New Roman" w:hAnsi="Times New Roman" w:cs="Times New Roman"/>
@@ -2982,8 +2984,6 @@
         </w:rPr>
         <w:t xml:space="preserve"> </w:t>
       </w:r>
-      <w:bookmarkStart w:id="0" w:name="_GoBack"/>
-      <w:bookmarkEnd w:id="0"/>
     </w:p>
     <w:p>
       <w:pPr>
@@ -5168,7 +5168,7 @@
 </file>
 
 <file path=customXml/itemProps1.xml><?xml version="1.0" encoding="utf-8"?>
-<ds:datastoreItem xmlns:ds="http://schemas.openxmlformats.org/officeDocument/2006/customXml" ds:itemID="{CF5957DF-DFD6-4EBD-8B40-FF4F125690B1}">
+<ds:datastoreItem xmlns:ds="http://schemas.openxmlformats.org/officeDocument/2006/customXml" ds:itemID="{98EFF555-B3C4-474E-845F-9C3B722B5BFC}">
   <ds:schemaRefs>
     <ds:schemaRef ds:uri="http://schemas.openxmlformats.org/officeDocument/2006/bibliography"/>
   </ds:schemaRefs>

</xml_diff>